<commit_message>
Avanço exercicio 02 lista 05
</commit_message>
<xml_diff>
--- a/Banco de dados.docx
+++ b/Banco de dados.docx
@@ -1,6 +1,6 @@
 
 <file path=word/document.xml><?xml version="1.0" encoding="utf-8"?>
-<w:document xmlns:wpc="http://schemas.microsoft.com/office/word/2010/wordprocessingCanvas" xmlns:cx="http://schemas.microsoft.com/office/drawing/2014/chartex" xmlns:cx1="http://schemas.microsoft.com/office/drawing/2015/9/8/chartex" xmlns:cx2="http://schemas.microsoft.com/office/drawing/2015/10/21/chartex" xmlns:cx3="http://schemas.microsoft.com/office/drawing/2016/5/9/chartex" xmlns:cx4="http://schemas.microsoft.com/office/drawing/2016/5/10/chartex" xmlns:cx5="http://schemas.microsoft.com/office/drawing/2016/5/11/chartex" xmlns:cx6="http://schemas.microsoft.com/office/drawing/2016/5/12/chartex" xmlns:cx7="http://schemas.microsoft.com/office/drawing/2016/5/13/chartex" xmlns:cx8="http://schemas.microsoft.com/office/drawing/2016/5/14/chartex" xmlns:mc="http://schemas.openxmlformats.org/markup-compatibility/2006" xmlns:aink="http://schemas.microsoft.com/office/drawing/2016/ink" xmlns:am3d="http://schemas.microsoft.com/office/drawing/2017/model3d" xmlns:o="urn:schemas-microsoft-com:office:office" xmlns:oel="http://schemas.microsoft.com/office/2019/extlst" xmlns:r="http://schemas.openxmlformats.org/officeDocument/2006/relationships" xmlns:m="http://schemas.openxmlformats.org/officeDocument/2006/math" xmlns:v="urn:schemas-microsoft-com:vml" xmlns:wp14="http://schemas.microsoft.com/office/word/2010/wordprocessingDrawing" xmlns:wp="http://schemas.openxmlformats.org/drawingml/2006/wordprocessingDrawing" xmlns:w10="urn:schemas-microsoft-com:office:word" xmlns:w="http://schemas.openxmlformats.org/wordprocessingml/2006/main" xmlns:w14="http://schemas.microsoft.com/office/word/2010/wordml" xmlns:w15="http://schemas.microsoft.com/office/word/2012/wordml" xmlns:w16cex="http://schemas.microsoft.com/office/word/2018/wordml/cex" xmlns:w16cid="http://schemas.microsoft.com/office/word/2016/wordml/cid" xmlns:w16="http://schemas.microsoft.com/office/word/2018/wordml" xmlns:w16du="http://schemas.microsoft.com/office/word/2023/wordml/word16du" xmlns:w16sdtdh="http://schemas.microsoft.com/office/word/2020/wordml/sdtdatahash" xmlns:w16sdtfl="http://schemas.microsoft.com/office/word/2024/wordml/sdtformatlock" xmlns:w16se="http://schemas.microsoft.com/office/word/2015/wordml/symex" xmlns:wpg="http://schemas.microsoft.com/office/word/2010/wordprocessingGroup" xmlns:wpi="http://schemas.microsoft.com/office/word/2010/wordprocessingInk" xmlns:wne="http://schemas.microsoft.com/office/word/2006/wordml" xmlns:wps="http://schemas.microsoft.com/office/word/2010/wordprocessingShape" mc:Ignorable="w14 w15 w16se w16cid w16 w16cex w16sdtdh w16sdtfl w16du wp14">
+<w:document xmlns:wpc="http://schemas.microsoft.com/office/word/2010/wordprocessingCanvas" xmlns:cx="http://schemas.microsoft.com/office/drawing/2014/chartex" xmlns:cx1="http://schemas.microsoft.com/office/drawing/2015/9/8/chartex" xmlns:cx2="http://schemas.microsoft.com/office/drawing/2015/10/21/chartex" xmlns:cx3="http://schemas.microsoft.com/office/drawing/2016/5/9/chartex" xmlns:cx4="http://schemas.microsoft.com/office/drawing/2016/5/10/chartex" xmlns:cx5="http://schemas.microsoft.com/office/drawing/2016/5/11/chartex" xmlns:cx6="http://schemas.microsoft.com/office/drawing/2016/5/12/chartex" xmlns:cx7="http://schemas.microsoft.com/office/drawing/2016/5/13/chartex" xmlns:cx8="http://schemas.microsoft.com/office/drawing/2016/5/14/chartex" xmlns:mc="http://schemas.openxmlformats.org/markup-compatibility/2006" xmlns:aink="http://schemas.microsoft.com/office/drawing/2016/ink" xmlns:am3d="http://schemas.microsoft.com/office/drawing/2017/model3d" xmlns:o="urn:schemas-microsoft-com:office:office" xmlns:r="http://schemas.openxmlformats.org/officeDocument/2006/relationships" xmlns:m="http://schemas.openxmlformats.org/officeDocument/2006/math" xmlns:v="urn:schemas-microsoft-com:vml" xmlns:wp14="http://schemas.microsoft.com/office/word/2010/wordprocessingDrawing" xmlns:wp="http://schemas.openxmlformats.org/drawingml/2006/wordprocessingDrawing" xmlns:w10="urn:schemas-microsoft-com:office:word" xmlns:w="http://schemas.openxmlformats.org/wordprocessingml/2006/main" xmlns:w14="http://schemas.microsoft.com/office/word/2010/wordml" xmlns:w15="http://schemas.microsoft.com/office/word/2012/wordml" xmlns:w16cid="http://schemas.microsoft.com/office/word/2016/wordml/cid" xmlns:w16se="http://schemas.microsoft.com/office/word/2015/wordml/symex" xmlns:wpg="http://schemas.microsoft.com/office/word/2010/wordprocessingGroup" xmlns:wpi="http://schemas.microsoft.com/office/word/2010/wordprocessingInk" xmlns:wne="http://schemas.microsoft.com/office/word/2006/wordml" xmlns:wps="http://schemas.microsoft.com/office/word/2010/wordprocessingShape" mc:Ignorable="w14 w15 w16se w16cid wp14">
   <w:body>
     <w:p>
       <w:pPr>
@@ -1179,24 +1179,24 @@
           <w:sz w:val="28"/>
           <w:szCs w:val="28"/>
         </w:rPr>
+        <w:t>Quando usar: dados estruturados versus dados não estruturados</w:t>
+      </w:r>
+    </w:p>
+    <w:p>
+      <w:pPr>
+        <w:rPr>
+          <w:rFonts w:ascii="Abadi" w:hAnsi="Abadi"/>
+          <w:sz w:val="24"/>
+          <w:szCs w:val="24"/>
+        </w:rPr>
+      </w:pPr>
+      <w:r>
+        <w:rPr>
+          <w:rFonts w:ascii="Abadi" w:hAnsi="Abadi"/>
+          <w:sz w:val="24"/>
+          <w:szCs w:val="24"/>
+        </w:rPr>
         <w:lastRenderedPageBreak/>
-        <w:t>Quando usar: dados estruturados versus dados não estruturados</w:t>
-      </w:r>
-    </w:p>
-    <w:p>
-      <w:pPr>
-        <w:rPr>
-          <w:rFonts w:ascii="Abadi" w:hAnsi="Abadi"/>
-          <w:sz w:val="24"/>
-          <w:szCs w:val="24"/>
-        </w:rPr>
-      </w:pPr>
-      <w:r>
-        <w:rPr>
-          <w:rFonts w:ascii="Abadi" w:hAnsi="Abadi"/>
-          <w:sz w:val="24"/>
-          <w:szCs w:val="24"/>
-        </w:rPr>
         <w:t>Tanto os dados estruturados quanto os não estruturados são coletados e bastante utilizados em setores, organizações e aplicações. O mundo digital funciona com ambas as formas de dados, que são então analisadas e usadas para revelar respostas, processos de tomada de decisão, previsões, reflexões, aplicações generativas e muito mais. Embora os dados estruturados sejam normalmente usados para dados quantitativos e dados não estruturados sejam usados para dados qualitativos, isso nem sempre acontece.</w:t>
       </w:r>
     </w:p>
@@ -1354,9 +1354,78 @@
           <w:sz w:val="24"/>
           <w:szCs w:val="24"/>
         </w:rPr>
+        <w:t>Nota:</w:t>
+      </w:r>
+      <w:r>
+        <w:rPr>
+          <w:rFonts w:ascii="Abadi" w:hAnsi="Abadi"/>
+          <w:sz w:val="24"/>
+          <w:szCs w:val="24"/>
+        </w:rPr>
+        <w:t xml:space="preserve"> </w:t>
+      </w:r>
+      <w:r>
+        <w:rPr>
+          <w:rFonts w:ascii="Abadi" w:hAnsi="Abadi"/>
+          <w:sz w:val="24"/>
+          <w:szCs w:val="24"/>
+        </w:rPr>
+        <w:t>Dados são elementos brutos, enquanto a informação é o resultado da organização e interpretação dos dados, e o conhecimento é o resultado da análise das informações</w:t>
+      </w:r>
+      <w:r>
+        <w:rPr>
+          <w:rFonts w:ascii="Abadi" w:hAnsi="Abadi"/>
+          <w:sz w:val="24"/>
+          <w:szCs w:val="24"/>
+        </w:rPr>
+        <w:t>.</w:t>
+      </w:r>
+    </w:p>
+    <w:p>
+      <w:pPr>
+        <w:rPr>
+          <w:rFonts w:ascii="Abadi" w:hAnsi="Abadi"/>
+          <w:sz w:val="24"/>
+          <w:szCs w:val="24"/>
+        </w:rPr>
+      </w:pPr>
+      <w:r>
+        <w:rPr>
+          <w:rFonts w:ascii="Abadi" w:hAnsi="Abadi"/>
+          <w:sz w:val="24"/>
+          <w:szCs w:val="24"/>
+        </w:rPr>
         <w:lastRenderedPageBreak/>
-        <w:t>Nota:</w:t>
-      </w:r>
+        <w:t xml:space="preserve">SQL: se organiza em tabelas, somente dados estruturados. </w:t>
+      </w:r>
+      <w:proofErr w:type="spellStart"/>
+      <w:r>
+        <w:rPr>
+          <w:rFonts w:ascii="Abadi" w:hAnsi="Abadi"/>
+          <w:sz w:val="24"/>
+          <w:szCs w:val="24"/>
+        </w:rPr>
+        <w:t>NoSQL</w:t>
+      </w:r>
+      <w:proofErr w:type="spellEnd"/>
+      <w:r>
+        <w:rPr>
+          <w:rFonts w:ascii="Abadi" w:hAnsi="Abadi"/>
+          <w:sz w:val="24"/>
+          <w:szCs w:val="24"/>
+        </w:rPr>
+        <w:t xml:space="preserve"> (</w:t>
+      </w:r>
+      <w:proofErr w:type="spellStart"/>
+      <w:r>
+        <w:rPr>
+          <w:rFonts w:ascii="Abadi" w:hAnsi="Abadi"/>
+          <w:sz w:val="24"/>
+          <w:szCs w:val="24"/>
+        </w:rPr>
+        <w:t>Not</w:t>
+      </w:r>
+      <w:proofErr w:type="spellEnd"/>
       <w:r>
         <w:rPr>
           <w:rFonts w:ascii="Abadi" w:hAnsi="Abadi"/>
@@ -1365,39 +1434,6 @@
         </w:rPr>
         <w:t xml:space="preserve"> </w:t>
       </w:r>
-      <w:r>
-        <w:rPr>
-          <w:rFonts w:ascii="Abadi" w:hAnsi="Abadi"/>
-          <w:sz w:val="24"/>
-          <w:szCs w:val="24"/>
-        </w:rPr>
-        <w:t>Dados são elementos brutos, enquanto a informação é o resultado da organização e interpretação dos dados, e o conhecimento é o resultado da análise das informações</w:t>
-      </w:r>
-      <w:r>
-        <w:rPr>
-          <w:rFonts w:ascii="Abadi" w:hAnsi="Abadi"/>
-          <w:sz w:val="24"/>
-          <w:szCs w:val="24"/>
-        </w:rPr>
-        <w:t>.</w:t>
-      </w:r>
-    </w:p>
-    <w:p>
-      <w:pPr>
-        <w:rPr>
-          <w:rFonts w:ascii="Abadi" w:hAnsi="Abadi"/>
-          <w:sz w:val="24"/>
-          <w:szCs w:val="24"/>
-        </w:rPr>
-      </w:pPr>
-      <w:r>
-        <w:rPr>
-          <w:rFonts w:ascii="Abadi" w:hAnsi="Abadi"/>
-          <w:sz w:val="24"/>
-          <w:szCs w:val="24"/>
-        </w:rPr>
-        <w:t xml:space="preserve">SQL: se organiza em tabelas, somente dados estruturados. </w:t>
-      </w:r>
       <w:proofErr w:type="spellStart"/>
       <w:r>
         <w:rPr>
@@ -1405,7 +1441,7 @@
           <w:sz w:val="24"/>
           <w:szCs w:val="24"/>
         </w:rPr>
-        <w:t>NoSQL</w:t>
+        <w:t>Only</w:t>
       </w:r>
       <w:proofErr w:type="spellEnd"/>
       <w:r>
@@ -1414,25 +1450,7 @@
           <w:sz w:val="24"/>
           <w:szCs w:val="24"/>
         </w:rPr>
-        <w:t xml:space="preserve"> (</w:t>
-      </w:r>
-      <w:proofErr w:type="spellStart"/>
-      <w:r>
-        <w:rPr>
-          <w:rFonts w:ascii="Abadi" w:hAnsi="Abadi"/>
-          <w:sz w:val="24"/>
-          <w:szCs w:val="24"/>
-        </w:rPr>
-        <w:t>Not</w:t>
-      </w:r>
-      <w:proofErr w:type="spellEnd"/>
-      <w:r>
-        <w:rPr>
-          <w:rFonts w:ascii="Abadi" w:hAnsi="Abadi"/>
-          <w:sz w:val="24"/>
-          <w:szCs w:val="24"/>
-        </w:rPr>
-        <w:t xml:space="preserve"> Only SQL): documentos, gráficos, etc.</w:t>
+        <w:t xml:space="preserve"> SQL): documentos, gráficos, etc.</w:t>
       </w:r>
     </w:p>
     <w:p>
@@ -1828,7 +1846,6 @@
           <w:sz w:val="24"/>
           <w:szCs w:val="24"/>
         </w:rPr>
-        <w:lastRenderedPageBreak/>
         <w:t xml:space="preserve">Anomalia de atualização: Alterar algo em um banco e esquecer de alterar nos outros. </w:t>
       </w:r>
       <w:r>
@@ -1982,7 +1999,25 @@
           <w:sz w:val="24"/>
           <w:szCs w:val="24"/>
         </w:rPr>
-        <w:t xml:space="preserve">Existe no mínimo 1 Primary </w:t>
+        <w:t xml:space="preserve">Existe no mínimo 1 </w:t>
+      </w:r>
+      <w:proofErr w:type="spellStart"/>
+      <w:r>
+        <w:rPr>
+          <w:rFonts w:ascii="Abadi" w:hAnsi="Abadi"/>
+          <w:sz w:val="24"/>
+          <w:szCs w:val="24"/>
+        </w:rPr>
+        <w:t>Primary</w:t>
+      </w:r>
+      <w:proofErr w:type="spellEnd"/>
+      <w:r>
+        <w:rPr>
+          <w:rFonts w:ascii="Abadi" w:hAnsi="Abadi"/>
+          <w:sz w:val="24"/>
+          <w:szCs w:val="24"/>
+        </w:rPr>
+        <w:t xml:space="preserve"> </w:t>
       </w:r>
       <w:proofErr w:type="spellStart"/>
       <w:r>
@@ -2162,23 +2197,7 @@
           <w:sz w:val="24"/>
           <w:szCs w:val="24"/>
         </w:rPr>
-        <w:t xml:space="preserve">Atende a todos os critérios da </w:t>
-      </w:r>
-      <w:r>
-        <w:rPr>
-          <w:rFonts w:ascii="Abadi" w:hAnsi="Abadi"/>
-          <w:sz w:val="24"/>
-          <w:szCs w:val="24"/>
-        </w:rPr>
-        <w:t>2</w:t>
-      </w:r>
-      <w:r>
-        <w:rPr>
-          <w:rFonts w:ascii="Abadi" w:hAnsi="Abadi"/>
-          <w:sz w:val="24"/>
-          <w:szCs w:val="24"/>
-        </w:rPr>
-        <w:t>FN</w:t>
+        <w:t>Atende a todos os critérios da 2FN</w:t>
       </w:r>
     </w:p>
     <w:p>
@@ -2275,23 +2294,7 @@
           <w:sz w:val="24"/>
           <w:szCs w:val="24"/>
         </w:rPr>
-        <w:t xml:space="preserve">! </w:t>
-      </w:r>
-      <w:r>
-        <w:rPr>
-          <w:rFonts w:ascii="Abadi" w:hAnsi="Abadi"/>
-          <w:sz w:val="24"/>
-          <w:szCs w:val="24"/>
-        </w:rPr>
-        <w:t>Dependência Funcional de Dados - Parcial, Total, Transitiva e Multivalorada</w:t>
-      </w:r>
-      <w:r>
-        <w:rPr>
-          <w:rFonts w:ascii="Abadi" w:hAnsi="Abadi"/>
-          <w:sz w:val="24"/>
-          <w:szCs w:val="24"/>
-        </w:rPr>
-        <w:t xml:space="preserve">. Disponível em: </w:t>
+        <w:t xml:space="preserve">! Dependência Funcional de Dados - Parcial, Total, Transitiva e Multivalorada. Disponível em: </w:t>
       </w:r>
       <w:hyperlink r:id="rId16" w:history="1">
         <w:r>
@@ -2355,15 +2358,7 @@
           <w:sz w:val="24"/>
           <w:szCs w:val="24"/>
         </w:rPr>
-        <w:t>! Normalização de Dados em Bancos de Dados</w:t>
-      </w:r>
-      <w:r>
-        <w:rPr>
-          <w:rFonts w:ascii="Abadi" w:hAnsi="Abadi"/>
-          <w:sz w:val="24"/>
-          <w:szCs w:val="24"/>
-        </w:rPr>
-        <w:t xml:space="preserve">. Disponível em: </w:t>
+        <w:t xml:space="preserve">! Normalização de Dados em Bancos de Dados. Disponível em: </w:t>
       </w:r>
       <w:hyperlink r:id="rId17" w:history="1">
         <w:r>
@@ -2399,23 +2394,7 @@
           <w:sz w:val="24"/>
           <w:szCs w:val="24"/>
         </w:rPr>
-        <w:t xml:space="preserve">Hashtag treinamentos, Raquel Araújo. </w:t>
-      </w:r>
-      <w:r>
-        <w:rPr>
-          <w:rFonts w:ascii="Abadi" w:hAnsi="Abadi"/>
-          <w:sz w:val="24"/>
-          <w:szCs w:val="24"/>
-        </w:rPr>
-        <w:t>O que são Formas Normais em Bancos de Dados?</w:t>
-      </w:r>
-      <w:r>
-        <w:rPr>
-          <w:rFonts w:ascii="Abadi" w:hAnsi="Abadi"/>
-          <w:sz w:val="24"/>
-          <w:szCs w:val="24"/>
-        </w:rPr>
-        <w:t xml:space="preserve"> Disponível em: </w:t>
+        <w:t xml:space="preserve">Hashtag treinamentos, Raquel Araújo. O que são Formas Normais em Bancos de Dados? Disponível em: </w:t>
       </w:r>
       <w:hyperlink r:id="rId18" w:history="1">
         <w:r>
@@ -2446,6 +2425,532 @@
         </w:rPr>
       </w:pPr>
     </w:p>
+    <w:p>
+      <w:pPr>
+        <w:rPr>
+          <w:rFonts w:ascii="Abadi" w:hAnsi="Abadi"/>
+          <w:sz w:val="24"/>
+          <w:szCs w:val="24"/>
+        </w:rPr>
+      </w:pPr>
+      <w:proofErr w:type="spellStart"/>
+      <w:r>
+        <w:rPr>
+          <w:rFonts w:ascii="Abadi" w:hAnsi="Abadi"/>
+          <w:sz w:val="24"/>
+          <w:szCs w:val="24"/>
+        </w:rPr>
+        <w:t>Cabecalho</w:t>
+      </w:r>
+      <w:proofErr w:type="spellEnd"/>
+      <w:r>
+        <w:rPr>
+          <w:rFonts w:ascii="Abadi" w:hAnsi="Abadi"/>
+          <w:sz w:val="24"/>
+          <w:szCs w:val="24"/>
+        </w:rPr>
+        <w:t xml:space="preserve"> da requisição </w:t>
+      </w:r>
+      <w:r>
+        <w:rPr>
+          <w:rFonts w:ascii="Abadi" w:hAnsi="Abadi"/>
+          <w:sz w:val="24"/>
+          <w:szCs w:val="24"/>
+        </w:rPr>
+        <w:t>tem:</w:t>
+      </w:r>
+    </w:p>
+    <w:p>
+      <w:pPr>
+        <w:rPr>
+          <w:rFonts w:ascii="Abadi" w:hAnsi="Abadi"/>
+          <w:sz w:val="24"/>
+          <w:szCs w:val="24"/>
+        </w:rPr>
+      </w:pPr>
+      <w:r>
+        <w:rPr>
+          <w:rFonts w:ascii="Abadi" w:hAnsi="Abadi"/>
+          <w:sz w:val="24"/>
+          <w:szCs w:val="24"/>
+        </w:rPr>
+        <w:t xml:space="preserve">- </w:t>
+      </w:r>
+      <w:proofErr w:type="spellStart"/>
+      <w:r>
+        <w:rPr>
+          <w:rFonts w:ascii="Abadi" w:hAnsi="Abadi"/>
+          <w:sz w:val="24"/>
+          <w:szCs w:val="24"/>
+        </w:rPr>
+        <w:t>Url</w:t>
+      </w:r>
+      <w:proofErr w:type="spellEnd"/>
+    </w:p>
+    <w:p>
+      <w:pPr>
+        <w:rPr>
+          <w:rFonts w:ascii="Abadi" w:hAnsi="Abadi"/>
+          <w:sz w:val="24"/>
+          <w:szCs w:val="24"/>
+        </w:rPr>
+      </w:pPr>
+      <w:r>
+        <w:rPr>
+          <w:rFonts w:ascii="Abadi" w:hAnsi="Abadi"/>
+          <w:sz w:val="24"/>
+          <w:szCs w:val="24"/>
+        </w:rPr>
+        <w:t xml:space="preserve">- </w:t>
+      </w:r>
+      <w:proofErr w:type="spellStart"/>
+      <w:r>
+        <w:rPr>
+          <w:rFonts w:ascii="Abadi" w:hAnsi="Abadi"/>
+          <w:sz w:val="24"/>
+          <w:szCs w:val="24"/>
+        </w:rPr>
+        <w:t>Method</w:t>
+      </w:r>
+      <w:proofErr w:type="spellEnd"/>
+      <w:r>
+        <w:rPr>
+          <w:rFonts w:ascii="Abadi" w:hAnsi="Abadi"/>
+          <w:sz w:val="24"/>
+          <w:szCs w:val="24"/>
+        </w:rPr>
+        <w:t xml:space="preserve"> (isso faz com que a sessão não se encerre e o usuário seja autenticado)</w:t>
+      </w:r>
+    </w:p>
+    <w:p>
+      <w:pPr>
+        <w:rPr>
+          <w:rFonts w:ascii="Abadi" w:hAnsi="Abadi"/>
+          <w:sz w:val="24"/>
+          <w:szCs w:val="24"/>
+        </w:rPr>
+      </w:pPr>
+      <w:r>
+        <w:rPr>
+          <w:rFonts w:ascii="Abadi" w:hAnsi="Abadi"/>
+          <w:sz w:val="24"/>
+          <w:szCs w:val="24"/>
+        </w:rPr>
+        <w:t>- Header</w:t>
+      </w:r>
+    </w:p>
+    <w:p>
+      <w:pPr>
+        <w:rPr>
+          <w:rFonts w:ascii="Abadi" w:hAnsi="Abadi"/>
+          <w:sz w:val="24"/>
+          <w:szCs w:val="24"/>
+        </w:rPr>
+      </w:pPr>
+      <w:r>
+        <w:rPr>
+          <w:rFonts w:ascii="Abadi" w:hAnsi="Abadi"/>
+          <w:sz w:val="24"/>
+          <w:szCs w:val="24"/>
+        </w:rPr>
+        <w:lastRenderedPageBreak/>
+        <w:t xml:space="preserve">- </w:t>
+      </w:r>
+      <w:proofErr w:type="spellStart"/>
+      <w:r>
+        <w:rPr>
+          <w:rFonts w:ascii="Abadi" w:hAnsi="Abadi"/>
+          <w:sz w:val="24"/>
+          <w:szCs w:val="24"/>
+        </w:rPr>
+        <w:t>Body</w:t>
+      </w:r>
+      <w:proofErr w:type="spellEnd"/>
+    </w:p>
+    <w:p>
+      <w:pPr>
+        <w:rPr>
+          <w:rFonts w:ascii="Abadi" w:hAnsi="Abadi"/>
+          <w:sz w:val="24"/>
+          <w:szCs w:val="24"/>
+        </w:rPr>
+      </w:pPr>
+    </w:p>
+    <w:p>
+      <w:pPr>
+        <w:rPr>
+          <w:rFonts w:ascii="Abadi" w:hAnsi="Abadi"/>
+          <w:sz w:val="24"/>
+          <w:szCs w:val="24"/>
+        </w:rPr>
+      </w:pPr>
+      <w:proofErr w:type="spellStart"/>
+      <w:r>
+        <w:rPr>
+          <w:rFonts w:ascii="Abadi" w:hAnsi="Abadi"/>
+          <w:sz w:val="24"/>
+          <w:szCs w:val="24"/>
+        </w:rPr>
+        <w:t>J</w:t>
+      </w:r>
+      <w:r>
+        <w:rPr>
+          <w:rFonts w:ascii="Abadi" w:hAnsi="Abadi"/>
+          <w:sz w:val="24"/>
+          <w:szCs w:val="24"/>
+        </w:rPr>
+        <w:t>wt</w:t>
+      </w:r>
+      <w:proofErr w:type="spellEnd"/>
+      <w:r>
+        <w:rPr>
+          <w:rFonts w:ascii="Abadi" w:hAnsi="Abadi"/>
+          <w:sz w:val="24"/>
+          <w:szCs w:val="24"/>
+        </w:rPr>
+        <w:t xml:space="preserve"> é uma plataforma para ver isso</w:t>
+      </w:r>
+    </w:p>
+    <w:p>
+      <w:pPr>
+        <w:rPr>
+          <w:rFonts w:ascii="Abadi" w:hAnsi="Abadi"/>
+          <w:sz w:val="24"/>
+          <w:szCs w:val="24"/>
+        </w:rPr>
+      </w:pPr>
+    </w:p>
+    <w:p>
+      <w:pPr>
+        <w:rPr>
+          <w:rFonts w:ascii="Abadi" w:hAnsi="Abadi"/>
+          <w:sz w:val="24"/>
+          <w:szCs w:val="24"/>
+        </w:rPr>
+      </w:pPr>
+      <w:r>
+        <w:rPr>
+          <w:rFonts w:ascii="Abadi" w:hAnsi="Abadi"/>
+          <w:sz w:val="24"/>
+          <w:szCs w:val="24"/>
+        </w:rPr>
+        <w:t>A resposta não tem todas essas informações</w:t>
+      </w:r>
+    </w:p>
+    <w:p>
+      <w:pPr>
+        <w:rPr>
+          <w:rFonts w:ascii="Abadi" w:hAnsi="Abadi"/>
+          <w:sz w:val="24"/>
+          <w:szCs w:val="24"/>
+        </w:rPr>
+      </w:pPr>
+    </w:p>
+    <w:p>
+      <w:pPr>
+        <w:rPr>
+          <w:rFonts w:ascii="Abadi" w:hAnsi="Abadi"/>
+          <w:sz w:val="24"/>
+          <w:szCs w:val="24"/>
+        </w:rPr>
+      </w:pPr>
+      <w:r>
+        <w:rPr>
+          <w:rFonts w:ascii="Abadi" w:hAnsi="Abadi"/>
+          <w:sz w:val="24"/>
+          <w:szCs w:val="24"/>
+        </w:rPr>
+        <w:t>Métodos (CRUD):</w:t>
+      </w:r>
+    </w:p>
+    <w:p>
+      <w:pPr>
+        <w:rPr>
+          <w:rFonts w:ascii="Abadi" w:hAnsi="Abadi"/>
+          <w:sz w:val="24"/>
+          <w:szCs w:val="24"/>
+        </w:rPr>
+      </w:pPr>
+      <w:r>
+        <w:rPr>
+          <w:rFonts w:ascii="Abadi" w:hAnsi="Abadi"/>
+          <w:sz w:val="24"/>
+          <w:szCs w:val="24"/>
+        </w:rPr>
+        <w:t xml:space="preserve">- </w:t>
+      </w:r>
+      <w:proofErr w:type="spellStart"/>
+      <w:r>
+        <w:rPr>
+          <w:rFonts w:ascii="Abadi" w:hAnsi="Abadi"/>
+          <w:sz w:val="24"/>
+          <w:szCs w:val="24"/>
+        </w:rPr>
+        <w:t>Get</w:t>
+      </w:r>
+      <w:proofErr w:type="spellEnd"/>
+      <w:r>
+        <w:rPr>
+          <w:rFonts w:ascii="Abadi" w:hAnsi="Abadi"/>
+          <w:sz w:val="24"/>
+          <w:szCs w:val="24"/>
+        </w:rPr>
+        <w:t xml:space="preserve"> (Visualizar);</w:t>
+      </w:r>
+    </w:p>
+    <w:p>
+      <w:pPr>
+        <w:rPr>
+          <w:rFonts w:ascii="Abadi" w:hAnsi="Abadi"/>
+          <w:sz w:val="24"/>
+          <w:szCs w:val="24"/>
+        </w:rPr>
+      </w:pPr>
+      <w:r>
+        <w:rPr>
+          <w:rFonts w:ascii="Abadi" w:hAnsi="Abadi"/>
+          <w:sz w:val="24"/>
+          <w:szCs w:val="24"/>
+        </w:rPr>
+        <w:t>- Post (Cadastrar);</w:t>
+      </w:r>
+    </w:p>
+    <w:p>
+      <w:pPr>
+        <w:rPr>
+          <w:rFonts w:ascii="Abadi" w:hAnsi="Abadi"/>
+          <w:sz w:val="24"/>
+          <w:szCs w:val="24"/>
+        </w:rPr>
+      </w:pPr>
+      <w:r>
+        <w:rPr>
+          <w:rFonts w:ascii="Abadi" w:hAnsi="Abadi"/>
+          <w:sz w:val="24"/>
+          <w:szCs w:val="24"/>
+        </w:rPr>
+        <w:t>- Delete (Apagar);</w:t>
+      </w:r>
+    </w:p>
+    <w:p>
+      <w:pPr>
+        <w:rPr>
+          <w:rFonts w:ascii="Abadi" w:hAnsi="Abadi"/>
+          <w:sz w:val="24"/>
+          <w:szCs w:val="24"/>
+        </w:rPr>
+      </w:pPr>
+      <w:r>
+        <w:rPr>
+          <w:rFonts w:ascii="Abadi" w:hAnsi="Abadi"/>
+          <w:sz w:val="24"/>
+          <w:szCs w:val="24"/>
+        </w:rPr>
+        <w:t xml:space="preserve">- </w:t>
+      </w:r>
+      <w:proofErr w:type="spellStart"/>
+      <w:r>
+        <w:rPr>
+          <w:rFonts w:ascii="Abadi" w:hAnsi="Abadi"/>
+          <w:sz w:val="24"/>
+          <w:szCs w:val="24"/>
+        </w:rPr>
+        <w:t>Put</w:t>
+      </w:r>
+      <w:proofErr w:type="spellEnd"/>
+      <w:r>
+        <w:rPr>
+          <w:rFonts w:ascii="Abadi" w:hAnsi="Abadi"/>
+          <w:sz w:val="24"/>
+          <w:szCs w:val="24"/>
+        </w:rPr>
+        <w:t xml:space="preserve"> (Atualizar – Edição total)</w:t>
+      </w:r>
+    </w:p>
+    <w:p>
+      <w:pPr>
+        <w:rPr>
+          <w:rFonts w:ascii="Abadi" w:hAnsi="Abadi"/>
+          <w:sz w:val="24"/>
+          <w:szCs w:val="24"/>
+        </w:rPr>
+      </w:pPr>
+      <w:r>
+        <w:rPr>
+          <w:rFonts w:ascii="Abadi" w:hAnsi="Abadi"/>
+          <w:sz w:val="24"/>
+          <w:szCs w:val="24"/>
+        </w:rPr>
+        <w:t>- Patch (Atualizar – Edição parcial)</w:t>
+      </w:r>
+    </w:p>
+    <w:p>
+      <w:pPr>
+        <w:rPr>
+          <w:rFonts w:ascii="Abadi" w:hAnsi="Abadi"/>
+          <w:sz w:val="24"/>
+          <w:szCs w:val="24"/>
+        </w:rPr>
+      </w:pPr>
+    </w:p>
+    <w:p>
+      <w:pPr>
+        <w:rPr>
+          <w:rFonts w:ascii="Abadi" w:hAnsi="Abadi"/>
+          <w:sz w:val="24"/>
+          <w:szCs w:val="24"/>
+        </w:rPr>
+      </w:pPr>
+      <w:r>
+        <w:rPr>
+          <w:rFonts w:ascii="Abadi" w:hAnsi="Abadi"/>
+          <w:sz w:val="24"/>
+          <w:szCs w:val="24"/>
+        </w:rPr>
+        <w:t>Códigos http:</w:t>
+      </w:r>
+    </w:p>
+    <w:p>
+      <w:pPr>
+        <w:rPr>
+          <w:rFonts w:ascii="Abadi" w:hAnsi="Abadi"/>
+          <w:sz w:val="24"/>
+          <w:szCs w:val="24"/>
+        </w:rPr>
+      </w:pPr>
+      <w:r>
+        <w:rPr>
+          <w:rFonts w:ascii="Abadi" w:hAnsi="Abadi"/>
+          <w:sz w:val="24"/>
+          <w:szCs w:val="24"/>
+        </w:rPr>
+        <w:t>- 1XX = Informação</w:t>
+      </w:r>
+    </w:p>
+    <w:p>
+      <w:pPr>
+        <w:rPr>
+          <w:rFonts w:ascii="Abadi" w:hAnsi="Abadi"/>
+          <w:sz w:val="24"/>
+          <w:szCs w:val="24"/>
+        </w:rPr>
+      </w:pPr>
+      <w:r>
+        <w:rPr>
+          <w:rFonts w:ascii="Abadi" w:hAnsi="Abadi"/>
+          <w:sz w:val="24"/>
+          <w:szCs w:val="24"/>
+        </w:rPr>
+        <w:t>- 2XX = Sucesso</w:t>
+      </w:r>
+    </w:p>
+    <w:p>
+      <w:pPr>
+        <w:pStyle w:val="PargrafodaLista"/>
+        <w:numPr>
+          <w:ilvl w:val="0"/>
+          <w:numId w:val="10"/>
+        </w:numPr>
+        <w:rPr>
+          <w:rFonts w:ascii="Abadi" w:hAnsi="Abadi"/>
+          <w:sz w:val="24"/>
+          <w:szCs w:val="24"/>
+        </w:rPr>
+      </w:pPr>
+      <w:r>
+        <w:rPr>
+          <w:rFonts w:ascii="Abadi" w:hAnsi="Abadi"/>
+          <w:sz w:val="24"/>
+          <w:szCs w:val="24"/>
+        </w:rPr>
+        <w:t>200 = Ok</w:t>
+      </w:r>
+    </w:p>
+    <w:p>
+      <w:pPr>
+        <w:pStyle w:val="PargrafodaLista"/>
+        <w:numPr>
+          <w:ilvl w:val="0"/>
+          <w:numId w:val="10"/>
+        </w:numPr>
+        <w:rPr>
+          <w:rFonts w:ascii="Abadi" w:hAnsi="Abadi"/>
+          <w:sz w:val="24"/>
+          <w:szCs w:val="24"/>
+        </w:rPr>
+      </w:pPr>
+      <w:r>
+        <w:rPr>
+          <w:rFonts w:ascii="Abadi" w:hAnsi="Abadi"/>
+          <w:sz w:val="24"/>
+          <w:szCs w:val="24"/>
+        </w:rPr>
+        <w:t xml:space="preserve">201 = </w:t>
+      </w:r>
+      <w:proofErr w:type="spellStart"/>
+      <w:r>
+        <w:rPr>
+          <w:rFonts w:ascii="Abadi" w:hAnsi="Abadi"/>
+          <w:sz w:val="24"/>
+          <w:szCs w:val="24"/>
+        </w:rPr>
+        <w:t>Created</w:t>
+      </w:r>
+      <w:bookmarkStart w:id="1" w:name="_GoBack"/>
+      <w:bookmarkEnd w:id="1"/>
+      <w:proofErr w:type="spellEnd"/>
+    </w:p>
+    <w:p>
+      <w:pPr>
+        <w:rPr>
+          <w:rFonts w:ascii="Abadi" w:hAnsi="Abadi"/>
+          <w:sz w:val="24"/>
+          <w:szCs w:val="24"/>
+        </w:rPr>
+      </w:pPr>
+      <w:r>
+        <w:rPr>
+          <w:rFonts w:ascii="Abadi" w:hAnsi="Abadi"/>
+          <w:sz w:val="24"/>
+          <w:szCs w:val="24"/>
+        </w:rPr>
+        <w:t>- 3XX = Redirecionamento</w:t>
+      </w:r>
+    </w:p>
+    <w:p>
+      <w:pPr>
+        <w:rPr>
+          <w:rFonts w:ascii="Abadi" w:hAnsi="Abadi"/>
+          <w:sz w:val="24"/>
+          <w:szCs w:val="24"/>
+        </w:rPr>
+      </w:pPr>
+      <w:r>
+        <w:rPr>
+          <w:rFonts w:ascii="Abadi" w:hAnsi="Abadi"/>
+          <w:sz w:val="24"/>
+          <w:szCs w:val="24"/>
+        </w:rPr>
+        <w:t>- 4XX = Erro do cliente</w:t>
+      </w:r>
+    </w:p>
+    <w:p>
+      <w:pPr>
+        <w:rPr>
+          <w:rFonts w:ascii="Abadi" w:hAnsi="Abadi"/>
+          <w:sz w:val="24"/>
+          <w:szCs w:val="24"/>
+        </w:rPr>
+      </w:pPr>
+      <w:r>
+        <w:rPr>
+          <w:rFonts w:ascii="Abadi" w:hAnsi="Abadi"/>
+          <w:sz w:val="24"/>
+          <w:szCs w:val="24"/>
+        </w:rPr>
+        <w:t>- 5XX = Erro do servidor</w:t>
+      </w:r>
+    </w:p>
     <w:sectPr>
       <w:pgSz w:w="11906" w:h="16838"/>
       <w:pgMar w:top="1417" w:right="1701" w:bottom="1417" w:left="1701" w:header="708" w:footer="708" w:gutter="0"/>
@@ -2457,7 +2962,7 @@
 </file>
 
 <file path=word/numbering.xml><?xml version="1.0" encoding="utf-8"?>
-<w:numbering xmlns:wpc="http://schemas.microsoft.com/office/word/2010/wordprocessingCanvas" xmlns:cx="http://schemas.microsoft.com/office/drawing/2014/chartex" xmlns:cx1="http://schemas.microsoft.com/office/drawing/2015/9/8/chartex" xmlns:cx2="http://schemas.microsoft.com/office/drawing/2015/10/21/chartex" xmlns:cx3="http://schemas.microsoft.com/office/drawing/2016/5/9/chartex" xmlns:cx4="http://schemas.microsoft.com/office/drawing/2016/5/10/chartex" xmlns:cx5="http://schemas.microsoft.com/office/drawing/2016/5/11/chartex" xmlns:cx6="http://schemas.microsoft.com/office/drawing/2016/5/12/chartex" xmlns:cx7="http://schemas.microsoft.com/office/drawing/2016/5/13/chartex" xmlns:cx8="http://schemas.microsoft.com/office/drawing/2016/5/14/chartex" xmlns:mc="http://schemas.openxmlformats.org/markup-compatibility/2006" xmlns:aink="http://schemas.microsoft.com/office/drawing/2016/ink" xmlns:am3d="http://schemas.microsoft.com/office/drawing/2017/model3d" xmlns:o="urn:schemas-microsoft-com:office:office" xmlns:oel="http://schemas.microsoft.com/office/2019/extlst" xmlns:r="http://schemas.openxmlformats.org/officeDocument/2006/relationships" xmlns:m="http://schemas.openxmlformats.org/officeDocument/2006/math" xmlns:v="urn:schemas-microsoft-com:vml" xmlns:wp14="http://schemas.microsoft.com/office/word/2010/wordprocessingDrawing" xmlns:wp="http://schemas.openxmlformats.org/drawingml/2006/wordprocessingDrawing" xmlns:w10="urn:schemas-microsoft-com:office:word" xmlns:w="http://schemas.openxmlformats.org/wordprocessingml/2006/main" xmlns:w14="http://schemas.microsoft.com/office/word/2010/wordml" xmlns:w15="http://schemas.microsoft.com/office/word/2012/wordml" xmlns:w16cex="http://schemas.microsoft.com/office/word/2018/wordml/cex" xmlns:w16cid="http://schemas.microsoft.com/office/word/2016/wordml/cid" xmlns:w16="http://schemas.microsoft.com/office/word/2018/wordml" xmlns:w16du="http://schemas.microsoft.com/office/word/2023/wordml/word16du" xmlns:w16sdtdh="http://schemas.microsoft.com/office/word/2020/wordml/sdtdatahash" xmlns:w16sdtfl="http://schemas.microsoft.com/office/word/2024/wordml/sdtformatlock" xmlns:w16se="http://schemas.microsoft.com/office/word/2015/wordml/symex" xmlns:wpg="http://schemas.microsoft.com/office/word/2010/wordprocessingGroup" xmlns:wpi="http://schemas.microsoft.com/office/word/2010/wordprocessingInk" xmlns:wne="http://schemas.microsoft.com/office/word/2006/wordml" xmlns:wps="http://schemas.microsoft.com/office/word/2010/wordprocessingShape" mc:Ignorable="w14 w15 w16se w16cid w16 w16cex w16sdtdh w16sdtfl w16du wp14">
+<w:numbering xmlns:wpc="http://schemas.microsoft.com/office/word/2010/wordprocessingCanvas" xmlns:cx="http://schemas.microsoft.com/office/drawing/2014/chartex" xmlns:cx1="http://schemas.microsoft.com/office/drawing/2015/9/8/chartex" xmlns:cx2="http://schemas.microsoft.com/office/drawing/2015/10/21/chartex" xmlns:cx3="http://schemas.microsoft.com/office/drawing/2016/5/9/chartex" xmlns:cx4="http://schemas.microsoft.com/office/drawing/2016/5/10/chartex" xmlns:cx5="http://schemas.microsoft.com/office/drawing/2016/5/11/chartex" xmlns:cx6="http://schemas.microsoft.com/office/drawing/2016/5/12/chartex" xmlns:cx7="http://schemas.microsoft.com/office/drawing/2016/5/13/chartex" xmlns:cx8="http://schemas.microsoft.com/office/drawing/2016/5/14/chartex" xmlns:mc="http://schemas.openxmlformats.org/markup-compatibility/2006" xmlns:aink="http://schemas.microsoft.com/office/drawing/2016/ink" xmlns:am3d="http://schemas.microsoft.com/office/drawing/2017/model3d" xmlns:o="urn:schemas-microsoft-com:office:office" xmlns:r="http://schemas.openxmlformats.org/officeDocument/2006/relationships" xmlns:m="http://schemas.openxmlformats.org/officeDocument/2006/math" xmlns:v="urn:schemas-microsoft-com:vml" xmlns:wp14="http://schemas.microsoft.com/office/word/2010/wordprocessingDrawing" xmlns:wp="http://schemas.openxmlformats.org/drawingml/2006/wordprocessingDrawing" xmlns:w10="urn:schemas-microsoft-com:office:word" xmlns:w="http://schemas.openxmlformats.org/wordprocessingml/2006/main" xmlns:w14="http://schemas.microsoft.com/office/word/2010/wordml" xmlns:w15="http://schemas.microsoft.com/office/word/2012/wordml" xmlns:w16cid="http://schemas.microsoft.com/office/word/2016/wordml/cid" xmlns:w16se="http://schemas.microsoft.com/office/word/2015/wordml/symex" xmlns:wpg="http://schemas.microsoft.com/office/word/2010/wordprocessingGroup" xmlns:wpi="http://schemas.microsoft.com/office/word/2010/wordprocessingInk" xmlns:wne="http://schemas.microsoft.com/office/word/2006/wordml" xmlns:wps="http://schemas.microsoft.com/office/word/2010/wordprocessingShape" mc:Ignorable="w14 w15 w16se w16cid wp14">
   <w:abstractNum w:abstractNumId="0" w15:restartNumberingAfterBreak="0">
     <w:nsid w:val="0C69475C"/>
     <w:multiLevelType w:val="hybridMultilevel"/>
@@ -3205,7 +3710,7 @@
   <w:abstractNum w:abstractNumId="7" w15:restartNumberingAfterBreak="0">
     <w:nsid w:val="56473869"/>
     <w:multiLevelType w:val="hybridMultilevel"/>
-    <w:tmpl w:val="BBD210FA"/>
+    <w:tmpl w:val="68528200"/>
     <w:lvl w:ilvl="0" w:tplc="04160001">
       <w:start w:val="1"/>
       <w:numFmt w:val="bullet"/>
@@ -3654,44 +4159,44 @@
       </w:rPr>
     </w:lvl>
   </w:abstractNum>
-  <w:num w:numId="1" w16cid:durableId="1587693043">
+  <w:num w:numId="1">
     <w:abstractNumId w:val="4"/>
   </w:num>
-  <w:num w:numId="2" w16cid:durableId="1759249261">
+  <w:num w:numId="2">
     <w:abstractNumId w:val="6"/>
   </w:num>
-  <w:num w:numId="3" w16cid:durableId="264928548">
+  <w:num w:numId="3">
     <w:abstractNumId w:val="9"/>
   </w:num>
-  <w:num w:numId="4" w16cid:durableId="428047048">
+  <w:num w:numId="4">
     <w:abstractNumId w:val="3"/>
   </w:num>
-  <w:num w:numId="5" w16cid:durableId="1991710301">
+  <w:num w:numId="5">
     <w:abstractNumId w:val="1"/>
   </w:num>
-  <w:num w:numId="6" w16cid:durableId="504592821">
+  <w:num w:numId="6">
     <w:abstractNumId w:val="10"/>
   </w:num>
-  <w:num w:numId="7" w16cid:durableId="2033995312">
+  <w:num w:numId="7">
     <w:abstractNumId w:val="5"/>
   </w:num>
-  <w:num w:numId="8" w16cid:durableId="1423645322">
+  <w:num w:numId="8">
     <w:abstractNumId w:val="0"/>
   </w:num>
-  <w:num w:numId="9" w16cid:durableId="513157286">
+  <w:num w:numId="9">
     <w:abstractNumId w:val="2"/>
   </w:num>
-  <w:num w:numId="10" w16cid:durableId="1676346476">
+  <w:num w:numId="10">
     <w:abstractNumId w:val="7"/>
   </w:num>
-  <w:num w:numId="11" w16cid:durableId="1019352153">
+  <w:num w:numId="11">
     <w:abstractNumId w:val="8"/>
   </w:num>
 </w:numbering>
 </file>
 
 <file path=word/styles.xml><?xml version="1.0" encoding="utf-8"?>
-<w:styles xmlns:mc="http://schemas.openxmlformats.org/markup-compatibility/2006" xmlns:r="http://schemas.openxmlformats.org/officeDocument/2006/relationships" xmlns:w="http://schemas.openxmlformats.org/wordprocessingml/2006/main" xmlns:w14="http://schemas.microsoft.com/office/word/2010/wordml" xmlns:w15="http://schemas.microsoft.com/office/word/2012/wordml" xmlns:w16cex="http://schemas.microsoft.com/office/word/2018/wordml/cex" xmlns:w16cid="http://schemas.microsoft.com/office/word/2016/wordml/cid" xmlns:w16="http://schemas.microsoft.com/office/word/2018/wordml" xmlns:w16du="http://schemas.microsoft.com/office/word/2023/wordml/word16du" xmlns:w16sdtdh="http://schemas.microsoft.com/office/word/2020/wordml/sdtdatahash" xmlns:w16sdtfl="http://schemas.microsoft.com/office/word/2024/wordml/sdtformatlock" xmlns:w16se="http://schemas.microsoft.com/office/word/2015/wordml/symex" mc:Ignorable="w14 w15 w16se w16cid w16 w16cex w16sdtdh w16sdtfl w16du">
+<w:styles xmlns:mc="http://schemas.openxmlformats.org/markup-compatibility/2006" xmlns:r="http://schemas.openxmlformats.org/officeDocument/2006/relationships" xmlns:w="http://schemas.openxmlformats.org/wordprocessingml/2006/main" xmlns:w14="http://schemas.microsoft.com/office/word/2010/wordml" xmlns:w15="http://schemas.microsoft.com/office/word/2012/wordml" xmlns:w16cid="http://schemas.microsoft.com/office/word/2016/wordml/cid" xmlns:w16se="http://schemas.microsoft.com/office/word/2015/wordml/symex" mc:Ignorable="w14 w15 w16se w16cid">
   <w:docDefaults>
     <w:rPrDefault>
       <w:rPr>
@@ -3709,7 +4214,7 @@
       </w:pPr>
     </w:pPrDefault>
   </w:docDefaults>
-  <w:latentStyles w:defLockedState="0" w:defUIPriority="99" w:defSemiHidden="0" w:defUnhideWhenUsed="0" w:defQFormat="0" w:count="376">
+  <w:latentStyles w:defLockedState="0" w:defUIPriority="99" w:defSemiHidden="0" w:defUnhideWhenUsed="0" w:defQFormat="0" w:count="375">
     <w:lsdException w:name="Normal" w:uiPriority="0" w:qFormat="1"/>
     <w:lsdException w:name="heading 1" w:uiPriority="9" w:qFormat="1"/>
     <w:lsdException w:name="heading 2" w:semiHidden="1" w:uiPriority="9" w:unhideWhenUsed="1" w:qFormat="1"/>
@@ -4085,7 +4590,6 @@
     <w:lsdException w:name="Smart Hyperlink" w:semiHidden="1" w:unhideWhenUsed="1"/>
     <w:lsdException w:name="Hashtag" w:semiHidden="1" w:unhideWhenUsed="1"/>
     <w:lsdException w:name="Unresolved Mention" w:semiHidden="1" w:unhideWhenUsed="1"/>
-    <w:lsdException w:name="Smart Link" w:semiHidden="1" w:unhideWhenUsed="1"/>
   </w:latentStyles>
   <w:style w:type="paragraph" w:default="1" w:styleId="Normal">
     <w:name w:val="Normal"/>
@@ -4292,6 +4796,7 @@
   <w:style w:type="character" w:default="1" w:styleId="Fontepargpadro">
     <w:name w:val="Default Paragraph Font"/>
     <w:uiPriority w:val="1"/>
+    <w:semiHidden/>
     <w:unhideWhenUsed/>
   </w:style>
   <w:style w:type="table" w:default="1" w:styleId="Tabelanormal">
@@ -5070,7 +5575,7 @@
 </file>
 
 <file path=customXml/itemProps1.xml><?xml version="1.0" encoding="utf-8"?>
-<ds:datastoreItem xmlns:ds="http://schemas.openxmlformats.org/officeDocument/2006/customXml" ds:itemID="{E3258179-8D28-4316-8622-615E35FA2018}">
+<ds:datastoreItem xmlns:ds="http://schemas.openxmlformats.org/officeDocument/2006/customXml" ds:itemID="{923E84E9-1B2C-4D39-810C-61909962C85F}">
   <ds:schemaRefs>
     <ds:schemaRef ds:uri="http://schemas.openxmlformats.org/officeDocument/2006/bibliography"/>
   </ds:schemaRefs>

</xml_diff>